<commit_message>
Finished Antenna Theory practicals!
</commit_message>
<xml_diff>
--- a/Experiment 4- Half Dipole.docx
+++ b/Experiment 4- Half Dipole.docx
@@ -2135,12 +2135,21 @@
           <w:bCs/>
         </w:rPr>
       </w:pPr>
+      <w:proofErr w:type="gramStart"/>
       <w:r>
         <w:rPr>
           <w:rFonts w:ascii="Segoe UI" w:hAnsi="Segoe UI" w:cs="Segoe UI"/>
           <w:b/>
         </w:rPr>
-        <w:t>Pre Lab/ Prior Concepts:</w:t>
+        <w:t>Pre Lab</w:t>
+      </w:r>
+      <w:proofErr w:type="gramEnd"/>
+      <w:r>
+        <w:rPr>
+          <w:rFonts w:ascii="Segoe UI" w:hAnsi="Segoe UI" w:cs="Segoe UI"/>
+          <w:b/>
+        </w:rPr>
+        <w:t>/ Prior Concepts:</w:t>
       </w:r>
       <w:r>
         <w:rPr>
@@ -2326,6 +2335,71 @@
           <w:bCs/>
           <w:color w:val="FF0000"/>
         </w:rPr>
+        <w:t>Field expression</w:t>
+      </w:r>
+      <w:r>
+        <w:rPr>
+          <w:rFonts w:ascii="Segoe UI" w:hAnsi="Segoe UI" w:cs="Segoe UI"/>
+          <w:bCs/>
+        </w:rPr>
+        <w:t>:</w:t>
+      </w:r>
+    </w:p>
+    <w:p>
+      <w:pPr>
+        <w:jc w:val="both"/>
+        <w:rPr>
+          <w:rFonts w:ascii="Segoe UI" w:hAnsi="Segoe UI" w:cs="Segoe UI"/>
+          <w:bCs/>
+        </w:rPr>
+      </w:pPr>
+      <w:r>
+        <w:rPr>
+          <w:rFonts w:ascii="Segoe UI" w:hAnsi="Segoe UI" w:cs="Segoe UI"/>
+          <w:bCs/>
+        </w:rPr>
+        <w:t xml:space="preserve">In physics, a field is a physical quantity, represented by a number of another tensor, that has a value for each point in space and time. For example, on a weather map, the surface temperature is described by assigning a number to each point on the map; the temperature can be considered at a certain point in time or over some interval of time, to study the dynamics of temperature change. A surface wind map assigning an arrow to each point on a map that describes wind speed and direction at that point, would be an example of a vector field, </w:t>
+      </w:r>
+      <w:proofErr w:type="spellStart"/>
+      <w:r>
+        <w:rPr>
+          <w:rFonts w:ascii="Segoe UI" w:hAnsi="Segoe UI" w:cs="Segoe UI"/>
+          <w:bCs/>
+        </w:rPr>
+        <w:t>ie</w:t>
+      </w:r>
+      <w:proofErr w:type="spellEnd"/>
+      <w:r>
+        <w:rPr>
+          <w:rFonts w:ascii="Segoe UI" w:hAnsi="Segoe UI" w:cs="Segoe UI"/>
+          <w:bCs/>
+        </w:rPr>
+        <w:t>. A 1-dimensional tensor field. Field theories, mathematical descriptions of how field values change in space and time, are ubiquitous in physics. For instance, the electric field is another rank-1 tensor field, and the full description of electrodynamics can be formulated in terms of two interacting vector fields at each point in spacetime, or as a single-rank 2-tensor field theory.</w:t>
+      </w:r>
+    </w:p>
+    <w:p>
+      <w:pPr>
+        <w:jc w:val="both"/>
+        <w:rPr>
+          <w:rFonts w:ascii="Segoe UI" w:hAnsi="Segoe UI" w:cs="Segoe UI"/>
+          <w:bCs/>
+        </w:rPr>
+      </w:pPr>
+    </w:p>
+    <w:p>
+      <w:pPr>
+        <w:jc w:val="both"/>
+        <w:rPr>
+          <w:rFonts w:ascii="Segoe UI" w:hAnsi="Segoe UI" w:cs="Segoe UI"/>
+          <w:bCs/>
+        </w:rPr>
+      </w:pPr>
+      <w:r>
+        <w:rPr>
+          <w:rFonts w:ascii="Segoe UI" w:hAnsi="Segoe UI" w:cs="Segoe UI"/>
+          <w:bCs/>
+          <w:color w:val="FF0000"/>
+        </w:rPr>
         <w:t>Radiation resistance:</w:t>
       </w:r>
     </w:p>
@@ -2342,7 +2416,47 @@
           <w:rFonts w:ascii="Segoe UI" w:hAnsi="Segoe UI" w:cs="Segoe UI"/>
           <w:bCs/>
         </w:rPr>
-        <w:t xml:space="preserve">Radiation resistance is that part of an antenna’s feedpoint electrical resistance that is caused by the radiation of electromagnetic waves from the antenna. In radio transmission, a radio transmitter is connected to an antenna. The transmitter generates a radio frequency alternating current which is applied to the antenna, and the antenna radiates the energy in the alternating current as radio waves. Because the antenna is absorbing the energy it is radiating from the transmitter, the antenna’s input terminals present a resistance to the current from the transmitter. Unlike other resitances found in electrical circuits, the radiation resistance is not due to the opposition (resistivity) of the material of the antenna conductors to electric current; it is a virtual resistance due to the antenna’s loss of energy as radio waves. </w:t>
+        <w:t xml:space="preserve">Radiation resistance is that part of an antenna’s </w:t>
+      </w:r>
+      <w:proofErr w:type="spellStart"/>
+      <w:r>
+        <w:rPr>
+          <w:rFonts w:ascii="Segoe UI" w:hAnsi="Segoe UI" w:cs="Segoe UI"/>
+          <w:bCs/>
+        </w:rPr>
+        <w:t>feedpoint</w:t>
+      </w:r>
+      <w:proofErr w:type="spellEnd"/>
+      <w:r>
+        <w:rPr>
+          <w:rFonts w:ascii="Segoe UI" w:hAnsi="Segoe UI" w:cs="Segoe UI"/>
+          <w:bCs/>
+        </w:rPr>
+        <w:t xml:space="preserve"> electrical resistance that is caused by the radiation of electromagnetic waves from the antenna. In radio transmission, a radio transmitter is connected to an antenna. The transmitter generates a radio frequency alternating current which is applied to the antenna, and the antenna radiates the energy in the alternating current as radio waves. Because the antenna is </w:t>
+      </w:r>
+      <w:r>
+        <w:rPr>
+          <w:rFonts w:ascii="Segoe UI" w:hAnsi="Segoe UI" w:cs="Segoe UI"/>
+          <w:bCs/>
+        </w:rPr>
+        <w:lastRenderedPageBreak/>
+        <w:t xml:space="preserve">absorbing the energy it is radiating from the transmitter, the antenna’s input terminals present a resistance to the current from the transmitter. Unlike other </w:t>
+      </w:r>
+      <w:proofErr w:type="spellStart"/>
+      <w:r>
+        <w:rPr>
+          <w:rFonts w:ascii="Segoe UI" w:hAnsi="Segoe UI" w:cs="Segoe UI"/>
+          <w:bCs/>
+        </w:rPr>
+        <w:t>resitances</w:t>
+      </w:r>
+      <w:proofErr w:type="spellEnd"/>
+      <w:r>
+        <w:rPr>
+          <w:rFonts w:ascii="Segoe UI" w:hAnsi="Segoe UI" w:cs="Segoe UI"/>
+          <w:bCs/>
+        </w:rPr>
+        <w:t xml:space="preserve"> found in electrical circuits, the radiation resistance is not due to the opposition (resistivity) of the material of the antenna conductors to electric current; it is a virtual resistance due to the antenna’s loss of energy as radio waves. </w:t>
       </w:r>
     </w:p>
     <w:p>
@@ -2606,7 +2720,23 @@
           <w:rFonts w:ascii="Segoe UI" w:hAnsi="Segoe UI" w:cs="Segoe UI"/>
           <w:bCs/>
         </w:rPr>
-        <w:t xml:space="preserve"> into the antenna terminals</w:t>
+        <w:t xml:space="preserve"> into the an</w:t>
+      </w:r>
+      <w:proofErr w:type="spellStart"/>
+      <w:r>
+        <w:rPr>
+          <w:rFonts w:ascii="Segoe UI" w:hAnsi="Segoe UI" w:cs="Segoe UI"/>
+          <w:bCs/>
+        </w:rPr>
+        <w:t>tenna</w:t>
+      </w:r>
+      <w:proofErr w:type="spellEnd"/>
+      <w:r>
+        <w:rPr>
+          <w:rFonts w:ascii="Segoe UI" w:hAnsi="Segoe UI" w:cs="Segoe UI"/>
+          <w:bCs/>
+        </w:rPr>
+        <w:t xml:space="preserve"> terminals</w:t>
       </w:r>
     </w:p>
     <w:p>
@@ -2647,7 +2777,6 @@
           <w:bCs/>
           <w:color w:val="FF0000"/>
         </w:rPr>
-        <w:lastRenderedPageBreak/>
         <w:t>C</w:t>
       </w:r>
       <w:r>
@@ -3136,7 +3265,6 @@
                 <w:b/>
                 <w:bCs/>
               </w:rPr>
-              <w:lastRenderedPageBreak/>
               <w:t xml:space="preserve">Design Specification: </w:t>
             </w:r>
           </w:p>
@@ -3179,7 +3307,16 @@
                 <w:b/>
                 <w:bCs/>
               </w:rPr>
-              <w:t xml:space="preserve"> (f) </w:t>
+              <w:t xml:space="preserve"> (f</w:t>
+            </w:r>
+            <w:proofErr w:type="gramStart"/>
+            <w:r>
+              <w:rPr>
+                <w:rFonts w:ascii="Segoe UI" w:hAnsi="Segoe UI" w:cs="Segoe UI"/>
+                <w:b/>
+                <w:bCs/>
+              </w:rPr>
+              <w:t xml:space="preserve">) </w:t>
             </w:r>
             <w:r>
               <w:rPr>
@@ -3187,7 +3324,16 @@
                 <w:b/>
                 <w:bCs/>
               </w:rPr>
-              <w:t xml:space="preserve">: </w:t>
+              <w:t>:</w:t>
+            </w:r>
+            <w:proofErr w:type="gramEnd"/>
+            <w:r>
+              <w:rPr>
+                <w:rFonts w:ascii="Segoe UI" w:hAnsi="Segoe UI" w:cs="Segoe UI"/>
+                <w:b/>
+                <w:bCs/>
+              </w:rPr>
+              <w:t xml:space="preserve"> </w:t>
             </w:r>
             <w:r>
               <w:rPr>
@@ -3227,13 +3373,23 @@
               </w:rPr>
               <w:t>l</w:t>
             </w:r>
+            <w:proofErr w:type="gramStart"/>
             <w:r>
               <w:rPr>
                 <w:rFonts w:ascii="Segoe UI" w:hAnsi="Segoe UI" w:cs="Segoe UI"/>
                 <w:b/>
                 <w:bCs/>
               </w:rPr>
-              <w:t xml:space="preserve">) : </w:t>
+              <w:t>) :</w:t>
+            </w:r>
+            <w:proofErr w:type="gramEnd"/>
+            <w:r>
+              <w:rPr>
+                <w:rFonts w:ascii="Segoe UI" w:hAnsi="Segoe UI" w:cs="Segoe UI"/>
+                <w:b/>
+                <w:bCs/>
+              </w:rPr>
+              <w:t xml:space="preserve"> </w:t>
             </w:r>
             <w:r>
               <w:rPr>
@@ -3485,11 +3641,19 @@
                 <w:rFonts w:ascii="Segoe UI" w:hAnsi="Segoe UI" w:cs="Segoe UI"/>
               </w:rPr>
             </w:pPr>
+            <w:proofErr w:type="gramStart"/>
             <w:r>
               <w:rPr>
                 <w:rFonts w:ascii="Segoe UI" w:hAnsi="Segoe UI" w:cs="Segoe UI"/>
               </w:rPr>
-              <w:t>Where,</w:t>
+              <w:t>Where</w:t>
+            </w:r>
+            <w:proofErr w:type="gramEnd"/>
+            <w:r>
+              <w:rPr>
+                <w:rFonts w:ascii="Segoe UI" w:hAnsi="Segoe UI" w:cs="Segoe UI"/>
+              </w:rPr>
+              <w:t>,</w:t>
             </w:r>
           </w:p>
           <w:p>
@@ -3938,6 +4102,7 @@
               <w:rPr>
                 <w:noProof/>
               </w:rPr>
+              <w:lastRenderedPageBreak/>
               <w:drawing>
                 <wp:inline distT="0" distB="0" distL="0" distR="0" wp14:anchorId="31832676" wp14:editId="7B5D83F2">
                   <wp:extent cx="5731510" cy="4046220"/>
@@ -4011,7 +4176,6 @@
                 <w:u w:val="single"/>
                 <w:lang w:val="en-IN"/>
               </w:rPr>
-              <w:lastRenderedPageBreak/>
               <w:t>Parameter Setting</w:t>
             </w:r>
           </w:p>
@@ -4156,6 +4320,7 @@
               <w:rPr>
                 <w:noProof/>
               </w:rPr>
+              <w:lastRenderedPageBreak/>
               <w:drawing>
                 <wp:inline distT="0" distB="0" distL="0" distR="0" wp14:anchorId="71122950" wp14:editId="0267C2C4">
                   <wp:extent cx="5631180" cy="3307080"/>
@@ -4386,7 +4551,6 @@
                 <w:bCs/>
                 <w:color w:val="FF0000"/>
               </w:rPr>
-              <w:lastRenderedPageBreak/>
               <w:t>Results</w:t>
             </w:r>
           </w:p>
@@ -4603,8 +4767,20 @@
                 <w:sz w:val="20"/>
                 <w:szCs w:val="20"/>
               </w:rPr>
-              <w:t>HPBW=40   Gain=5.13 dBi</w:t>
+              <w:t xml:space="preserve">HPBW=40   Gain=5.13 </w:t>
             </w:r>
+            <w:proofErr w:type="spellStart"/>
+            <w:r>
+              <w:rPr>
+                <w:rFonts w:ascii="Segoe UI" w:hAnsi="Segoe UI" w:cs="Segoe UI"/>
+                <w:b/>
+                <w:bCs/>
+                <w:sz w:val="20"/>
+                <w:szCs w:val="20"/>
+              </w:rPr>
+              <w:t>dBi</w:t>
+            </w:r>
+            <w:proofErr w:type="spellEnd"/>
           </w:p>
         </w:tc>
       </w:tr>
@@ -4649,7 +4825,6 @@
                 <w:bCs/>
                 <w:noProof/>
               </w:rPr>
-              <w:lastRenderedPageBreak/>
               <w:t>Impedance Plot</w:t>
             </w:r>
           </w:p>
@@ -4826,7 +5001,6 @@
                 <w:b/>
                 <w:bCs/>
               </w:rPr>
-              <w:lastRenderedPageBreak/>
               <w:t xml:space="preserve">SWR </w:t>
             </w:r>
             <w:r>
@@ -5031,7 +5205,6 @@
                 <w:b/>
                 <w:bCs/>
               </w:rPr>
-              <w:lastRenderedPageBreak/>
               <w:t>Gain Plot</w:t>
             </w:r>
           </w:p>
@@ -5258,6 +5431,8 @@
                       <w:bCs/>
                     </w:rPr>
                   </w:pPr>
+                  <w:proofErr w:type="spellStart"/>
+                  <w:proofErr w:type="gramStart"/>
                   <w:r>
                     <w:rPr>
                       <w:rFonts w:ascii="Segoe UI" w:hAnsi="Segoe UI" w:cs="Segoe UI"/>
@@ -5266,6 +5441,8 @@
                     </w:rPr>
                     <w:t>Sr.No</w:t>
                   </w:r>
+                  <w:proofErr w:type="spellEnd"/>
+                  <w:proofErr w:type="gramEnd"/>
                 </w:p>
               </w:tc>
               <w:tc>
@@ -5448,8 +5625,16 @@
                     <w:rPr>
                       <w:rFonts w:ascii="Segoe UI" w:hAnsi="Segoe UI" w:cs="Segoe UI"/>
                     </w:rPr>
-                    <w:t xml:space="preserve"> dBi</w:t>
+                    <w:t xml:space="preserve"> </w:t>
                   </w:r>
+                  <w:proofErr w:type="spellStart"/>
+                  <w:r>
+                    <w:rPr>
+                      <w:rFonts w:ascii="Segoe UI" w:hAnsi="Segoe UI" w:cs="Segoe UI"/>
+                    </w:rPr>
+                    <w:t>dBi</w:t>
+                  </w:r>
+                  <w:proofErr w:type="spellEnd"/>
                 </w:p>
               </w:tc>
             </w:tr>
@@ -5796,7 +5981,21 @@
         <w:rPr>
           <w:rFonts w:ascii="Segoe UI" w:hAnsi="Segoe UI" w:cs="Segoe UI"/>
         </w:rPr>
-        <w:t>This is a completely free windows based tool for creating, viewing, optimizing and checking 2D and 3D style antenna geometry structures; and generating, displaying and comparing near/far-field radiation patterns.</w:t>
+        <w:t xml:space="preserve">This is a completely free </w:t>
+      </w:r>
+      <w:proofErr w:type="gramStart"/>
+      <w:r>
+        <w:rPr>
+          <w:rFonts w:ascii="Segoe UI" w:hAnsi="Segoe UI" w:cs="Segoe UI"/>
+        </w:rPr>
+        <w:t>windows based</w:t>
+      </w:r>
+      <w:proofErr w:type="gramEnd"/>
+      <w:r>
+        <w:rPr>
+          <w:rFonts w:ascii="Segoe UI" w:hAnsi="Segoe UI" w:cs="Segoe UI"/>
+        </w:rPr>
+        <w:t xml:space="preserve"> tool for creating, viewing, optimizing and checking 2D and 3D style antenna geometry structures; and generating, displaying and comparing near/far-field radiation patterns.</w:t>
       </w:r>
     </w:p>
     <w:p>
@@ -11097,6 +11296,10 @@
 </file>
 
 <file path=customXml/item1.xml><?xml version="1.0" encoding="utf-8"?>
+<b:Sources xmlns:b="http://schemas.openxmlformats.org/officeDocument/2006/bibliography" xmlns="http://schemas.openxmlformats.org/officeDocument/2006/bibliography" SelectedStyle="\APA.XSL" StyleName="APA Fifth Edition"/>
+</file>
+
+<file path=customXml/item2.xml><?xml version="1.0" encoding="utf-8"?>
 <ct:contentTypeSchema xmlns:ct="http://schemas.microsoft.com/office/2006/metadata/contentType" xmlns:ma="http://schemas.microsoft.com/office/2006/metadata/properties/metaAttributes" ct:_="" ma:_="" ma:contentTypeName="Document" ma:contentTypeID="0x0101006F698CDF35CCC946A869334113B28827" ma:contentTypeVersion="7" ma:contentTypeDescription="Create a new document." ma:contentTypeScope="" ma:versionID="4198ab3966fbe015c9f9c5a98063a63d">
   <xsd:schema xmlns:xsd="http://www.w3.org/2001/XMLSchema" xmlns:xs="http://www.w3.org/2001/XMLSchema" xmlns:p="http://schemas.microsoft.com/office/2006/metadata/properties" xmlns:ns2="de3e0336-4286-4470-ac8e-58d147181dcd" targetNamespace="http://schemas.microsoft.com/office/2006/metadata/properties" ma:root="true" ma:fieldsID="52f5826a1f47c853aea5da9fbe0d9d9e" ns2:_="">
     <xsd:import namespace="de3e0336-4286-4470-ac8e-58d147181dcd"/>
@@ -11260,17 +11463,7 @@
 </ct:contentTypeSchema>
 </file>
 
-<file path=customXml/item2.xml><?xml version="1.0" encoding="utf-8"?>
-<b:Sources xmlns:b="http://schemas.openxmlformats.org/officeDocument/2006/bibliography" xmlns="http://schemas.openxmlformats.org/officeDocument/2006/bibliography" SelectedStyle="\APA.XSL" StyleName="APA Fifth Edition"/>
-</file>
-
 <file path=customXml/item3.xml><?xml version="1.0" encoding="utf-8"?>
-<p:properties xmlns:p="http://schemas.microsoft.com/office/2006/metadata/properties" xmlns:xsi="http://www.w3.org/2001/XMLSchema-instance" xmlns:pc="http://schemas.microsoft.com/office/infopath/2007/PartnerControls">
-  <documentManagement/>
-</p:properties>
-</file>
-
-<file path=customXml/item4.xml><?xml version="1.0" encoding="utf-8"?>
 <?mso-contentType ?>
 <FormTemplates xmlns="http://schemas.microsoft.com/sharepoint/v3/contenttype/forms">
   <Display>DocumentLibraryForm</Display>
@@ -11279,7 +11472,21 @@
 </FormTemplates>
 </file>
 
+<file path=customXml/item4.xml><?xml version="1.0" encoding="utf-8"?>
+<p:properties xmlns:p="http://schemas.microsoft.com/office/2006/metadata/properties" xmlns:xsi="http://www.w3.org/2001/XMLSchema-instance" xmlns:pc="http://schemas.microsoft.com/office/infopath/2007/PartnerControls">
+  <documentManagement/>
+</p:properties>
+</file>
+
 <file path=customXml/itemProps1.xml><?xml version="1.0" encoding="utf-8"?>
+<ds:datastoreItem xmlns:ds="http://schemas.openxmlformats.org/officeDocument/2006/customXml" ds:itemID="{A081D100-CD16-4E5B-9FDD-EB0A7DFFA8B3}">
+  <ds:schemaRefs>
+    <ds:schemaRef ds:uri="http://schemas.openxmlformats.org/officeDocument/2006/bibliography"/>
+  </ds:schemaRefs>
+</ds:datastoreItem>
+</file>
+
+<file path=customXml/itemProps2.xml><?xml version="1.0" encoding="utf-8"?>
 <ds:datastoreItem xmlns:ds="http://schemas.openxmlformats.org/officeDocument/2006/customXml" ds:itemID="{5ADFAEE3-2399-47F9-8703-CCA1E433912D}">
   <ds:schemaRefs>
     <ds:schemaRef ds:uri="http://schemas.microsoft.com/office/2006/metadata/contentType"/>
@@ -11297,27 +11504,19 @@
 </ds:datastoreItem>
 </file>
 
-<file path=customXml/itemProps2.xml><?xml version="1.0" encoding="utf-8"?>
-<ds:datastoreItem xmlns:ds="http://schemas.openxmlformats.org/officeDocument/2006/customXml" ds:itemID="{A081D100-CD16-4E5B-9FDD-EB0A7DFFA8B3}">
+<file path=customXml/itemProps3.xml><?xml version="1.0" encoding="utf-8"?>
+<ds:datastoreItem xmlns:ds="http://schemas.openxmlformats.org/officeDocument/2006/customXml" ds:itemID="{C866E421-FD6F-48C9-B713-5EC0B076A65B}">
   <ds:schemaRefs>
-    <ds:schemaRef ds:uri="http://schemas.openxmlformats.org/officeDocument/2006/bibliography"/>
+    <ds:schemaRef ds:uri="http://schemas.microsoft.com/sharepoint/v3/contenttype/forms"/>
   </ds:schemaRefs>
 </ds:datastoreItem>
 </file>
 
-<file path=customXml/itemProps3.xml><?xml version="1.0" encoding="utf-8"?>
+<file path=customXml/itemProps4.xml><?xml version="1.0" encoding="utf-8"?>
 <ds:datastoreItem xmlns:ds="http://schemas.openxmlformats.org/officeDocument/2006/customXml" ds:itemID="{EC736A34-6A17-4511-BE16-B3067DED910E}">
   <ds:schemaRefs>
     <ds:schemaRef ds:uri="http://schemas.microsoft.com/office/2006/metadata/properties"/>
     <ds:schemaRef ds:uri="http://schemas.microsoft.com/office/infopath/2007/PartnerControls"/>
   </ds:schemaRefs>
 </ds:datastoreItem>
-</file>
-
-<file path=customXml/itemProps4.xml><?xml version="1.0" encoding="utf-8"?>
-<ds:datastoreItem xmlns:ds="http://schemas.openxmlformats.org/officeDocument/2006/customXml" ds:itemID="{C866E421-FD6F-48C9-B713-5EC0B076A65B}">
-  <ds:schemaRefs>
-    <ds:schemaRef ds:uri="http://schemas.microsoft.com/sharepoint/v3/contenttype/forms"/>
-  </ds:schemaRefs>
-</ds:datastoreItem>
 </file>
</xml_diff>